<commit_message>
Solution Line as text added
</commit_message>
<xml_diff>
--- a/maze.docx
+++ b/maze.docx
@@ -70,7 +70,23 @@
           <w:rFonts w:ascii="Calibri" w:hAnsi="Calibri" w:cs="Calibri"/>
           <w:lang w:val="en"/>
         </w:rPr>
-        <w:t>, but the 3D mode won’t work</w:t>
+        <w:t xml:space="preserve">, but the 3D mode </w:t>
+      </w:r>
+      <w:proofErr w:type="gramStart"/>
+      <w:r>
+        <w:rPr>
+          <w:rFonts w:ascii="Calibri" w:hAnsi="Calibri" w:cs="Calibri"/>
+          <w:lang w:val="en"/>
+        </w:rPr>
+        <w:t>won’t</w:t>
+      </w:r>
+      <w:proofErr w:type="gramEnd"/>
+      <w:r>
+        <w:rPr>
+          <w:rFonts w:ascii="Calibri" w:hAnsi="Calibri" w:cs="Calibri"/>
+          <w:lang w:val="en"/>
+        </w:rPr>
+        <w:t xml:space="preserve"> work</w:t>
       </w:r>
       <w:r>
         <w:rPr>
@@ -324,8 +340,17 @@
           <w:rFonts w:ascii="Calibri" w:hAnsi="Calibri" w:cs="Calibri"/>
           <w:lang w:val="en"/>
         </w:rPr>
-        <w:t xml:space="preserve"> on Netbeans</w:t>
-      </w:r>
+        <w:t xml:space="preserve"> on </w:t>
+      </w:r>
+      <w:proofErr w:type="spellStart"/>
+      <w:r>
+        <w:rPr>
+          <w:rFonts w:ascii="Calibri" w:hAnsi="Calibri" w:cs="Calibri"/>
+          <w:lang w:val="en"/>
+        </w:rPr>
+        <w:t>Netbeans</w:t>
+      </w:r>
+      <w:proofErr w:type="spellEnd"/>
       <w:r>
         <w:rPr>
           <w:rFonts w:ascii="Calibri" w:hAnsi="Calibri" w:cs="Calibri"/>
@@ -365,7 +390,39 @@
           <w:rFonts w:ascii="Calibri" w:hAnsi="Calibri" w:cs="Calibri"/>
           <w:lang w:val="en"/>
         </w:rPr>
-        <w:t>On Netbeans create an application called “Maze” and replace sources with the contents of the “src” directory with the sources provided</w:t>
+        <w:t xml:space="preserve">On </w:t>
+      </w:r>
+      <w:proofErr w:type="spellStart"/>
+      <w:r>
+        <w:rPr>
+          <w:rFonts w:ascii="Calibri" w:hAnsi="Calibri" w:cs="Calibri"/>
+          <w:lang w:val="en"/>
+        </w:rPr>
+        <w:t>Netbeans</w:t>
+      </w:r>
+      <w:proofErr w:type="spellEnd"/>
+      <w:r>
+        <w:rPr>
+          <w:rFonts w:ascii="Calibri" w:hAnsi="Calibri" w:cs="Calibri"/>
+          <w:lang w:val="en"/>
+        </w:rPr>
+        <w:t xml:space="preserve"> create an application called “Maze” and replace sources with the contents of the “</w:t>
+      </w:r>
+      <w:proofErr w:type="spellStart"/>
+      <w:r>
+        <w:rPr>
+          <w:rFonts w:ascii="Calibri" w:hAnsi="Calibri" w:cs="Calibri"/>
+          <w:lang w:val="en"/>
+        </w:rPr>
+        <w:t>src</w:t>
+      </w:r>
+      <w:proofErr w:type="spellEnd"/>
+      <w:r>
+        <w:rPr>
+          <w:rFonts w:ascii="Calibri" w:hAnsi="Calibri" w:cs="Calibri"/>
+          <w:lang w:val="en"/>
+        </w:rPr>
+        <w:t>” directory with the sources provided</w:t>
       </w:r>
       <w:r>
         <w:rPr>
@@ -616,8 +673,17 @@
           <w:rFonts w:ascii="Calibri" w:hAnsi="Calibri" w:cs="Calibri"/>
           <w:lang w:val="en"/>
         </w:rPr>
-        <w:t>In Netbeans</w:t>
-      </w:r>
+        <w:t xml:space="preserve">In </w:t>
+      </w:r>
+      <w:proofErr w:type="spellStart"/>
+      <w:r>
+        <w:rPr>
+          <w:rFonts w:ascii="Calibri" w:hAnsi="Calibri" w:cs="Calibri"/>
+          <w:lang w:val="en"/>
+        </w:rPr>
+        <w:t>Netbeans</w:t>
+      </w:r>
+      <w:proofErr w:type="spellEnd"/>
       <w:r>
         <w:rPr>
           <w:rFonts w:ascii="Calibri" w:hAnsi="Calibri" w:cs="Calibri"/>
@@ -705,12 +771,21 @@
         </w:rPr>
         <w:t xml:space="preserve">To run outside of </w:t>
       </w:r>
-      <w:r>
-        <w:rPr>
-          <w:rFonts w:ascii="Calibri" w:hAnsi="Calibri" w:cs="Calibri"/>
-          <w:lang w:val="en"/>
-        </w:rPr>
-        <w:t xml:space="preserve">Netbeans, create as a JAR file.  Copy the jar and create a “lib” directory in the same location, copying the 4 files above to the “lib” directory. </w:t>
+      <w:proofErr w:type="spellStart"/>
+      <w:r>
+        <w:rPr>
+          <w:rFonts w:ascii="Calibri" w:hAnsi="Calibri" w:cs="Calibri"/>
+          <w:lang w:val="en"/>
+        </w:rPr>
+        <w:t>Netbeans</w:t>
+      </w:r>
+      <w:proofErr w:type="spellEnd"/>
+      <w:r>
+        <w:rPr>
+          <w:rFonts w:ascii="Calibri" w:hAnsi="Calibri" w:cs="Calibri"/>
+          <w:lang w:val="en"/>
+        </w:rPr>
+        <w:t xml:space="preserve">, create as a JAR file.  Copy the jar and create a “lib” directory in the same location, copying the 4 files above to the “lib” directory. </w:t>
       </w:r>
     </w:p>
     <w:p>
@@ -1042,7 +1117,23 @@
           <w:rFonts w:ascii="Calibri" w:hAnsi="Calibri" w:cs="Calibri"/>
           <w:lang w:val="en"/>
         </w:rPr>
-        <w:t>Example circular 30 radial x 6 layer maze with solution</w:t>
+        <w:t xml:space="preserve">Example circular 30 radial x </w:t>
+      </w:r>
+      <w:proofErr w:type="gramStart"/>
+      <w:r>
+        <w:rPr>
+          <w:rFonts w:ascii="Calibri" w:hAnsi="Calibri" w:cs="Calibri"/>
+          <w:lang w:val="en"/>
+        </w:rPr>
+        <w:t>6 layer</w:t>
+      </w:r>
+      <w:proofErr w:type="gramEnd"/>
+      <w:r>
+        <w:rPr>
+          <w:rFonts w:ascii="Calibri" w:hAnsi="Calibri" w:cs="Calibri"/>
+          <w:lang w:val="en"/>
+        </w:rPr>
+        <w:t xml:space="preserve"> maze with solution</w:t>
       </w:r>
     </w:p>
     <w:p>
@@ -1125,7 +1216,23 @@
           <w:rFonts w:ascii="Calibri" w:hAnsi="Calibri" w:cs="Calibri"/>
           <w:lang w:val="en"/>
         </w:rPr>
-        <w:t xml:space="preserve"> the entrance is at the bottom, for a circular maze the entrance is the centre.</w:t>
+        <w:t xml:space="preserve"> the entrance is at the bottom, for a circular maze the entrance is the </w:t>
+      </w:r>
+      <w:proofErr w:type="spellStart"/>
+      <w:r>
+        <w:rPr>
+          <w:rFonts w:ascii="Calibri" w:hAnsi="Calibri" w:cs="Calibri"/>
+          <w:lang w:val="en"/>
+        </w:rPr>
+        <w:t>centre</w:t>
+      </w:r>
+      <w:proofErr w:type="spellEnd"/>
+      <w:r>
+        <w:rPr>
+          <w:rFonts w:ascii="Calibri" w:hAnsi="Calibri" w:cs="Calibri"/>
+          <w:lang w:val="en"/>
+        </w:rPr>
+        <w:t>.</w:t>
       </w:r>
     </w:p>
     <w:p>
@@ -1197,16 +1304,14 @@
       </w:pPr>
       <w:r>
         <w:rPr>
-          <w:rFonts w:ascii="Calibri" w:hAnsi="Calibri" w:cs="Calibri"/>
           <w:noProof/>
-          <w:lang w:val="en"/>
         </w:rPr>
         <w:lastRenderedPageBreak/>
         <w:drawing>
-          <wp:inline distT="0" distB="0" distL="0" distR="0" wp14:anchorId="4A5CA7E2" wp14:editId="5FA16317">
-            <wp:extent cx="4747260" cy="3688080"/>
+          <wp:inline distT="0" distB="0" distL="0" distR="0" wp14:anchorId="38574B16" wp14:editId="10654345">
+            <wp:extent cx="4792980" cy="3729410"/>
             <wp:effectExtent l="0" t="0" r="0" b="0"/>
-            <wp:docPr id="3" name="Picture 3"/>
+            <wp:docPr id="5" name="Picture 5"/>
             <wp:cNvGraphicFramePr>
               <a:graphicFrameLocks xmlns:a="http://schemas.openxmlformats.org/drawingml/2006/main" noChangeAspect="1"/>
             </wp:cNvGraphicFramePr>
@@ -1214,36 +1319,23 @@
               <a:graphicData uri="http://schemas.openxmlformats.org/drawingml/2006/picture">
                 <pic:pic xmlns:pic="http://schemas.openxmlformats.org/drawingml/2006/picture">
                   <pic:nvPicPr>
-                    <pic:cNvPr id="0" name="Picture 3"/>
-                    <pic:cNvPicPr>
-                      <a:picLocks noChangeAspect="1" noChangeArrowheads="1"/>
-                    </pic:cNvPicPr>
+                    <pic:cNvPr id="1" name=""/>
+                    <pic:cNvPicPr/>
                   </pic:nvPicPr>
                   <pic:blipFill>
-                    <a:blip r:embed="rId9">
-                      <a:extLst>
-                        <a:ext uri="{28A0092B-C50C-407E-A947-70E740481C1C}">
-                          <a14:useLocalDpi xmlns:a14="http://schemas.microsoft.com/office/drawing/2010/main" val="0"/>
-                        </a:ext>
-                      </a:extLst>
-                    </a:blip>
-                    <a:srcRect/>
+                    <a:blip r:embed="rId9"/>
                     <a:stretch>
                       <a:fillRect/>
                     </a:stretch>
                   </pic:blipFill>
-                  <pic:spPr bwMode="auto">
+                  <pic:spPr>
                     <a:xfrm>
                       <a:off x="0" y="0"/>
-                      <a:ext cx="4747260" cy="3688080"/>
+                      <a:ext cx="4808202" cy="3741254"/>
                     </a:xfrm>
                     <a:prstGeom prst="rect">
                       <a:avLst/>
                     </a:prstGeom>
-                    <a:noFill/>
-                    <a:ln>
-                      <a:noFill/>
-                    </a:ln>
                   </pic:spPr>
                 </pic:pic>
               </a:graphicData>
@@ -1290,6 +1382,56 @@
           <w:rFonts w:ascii="Calibri" w:hAnsi="Calibri" w:cs="Calibri"/>
           <w:lang w:val="en"/>
         </w:rPr>
+        <w:t>If you check the “Solution as text” checkbox as well the instructions appear a</w:t>
+      </w:r>
+      <w:r>
+        <w:rPr>
+          <w:rFonts w:ascii="Calibri" w:hAnsi="Calibri" w:cs="Calibri"/>
+          <w:lang w:val="en"/>
+        </w:rPr>
+        <w:t xml:space="preserve">s text </w:t>
+      </w:r>
+      <w:proofErr w:type="gramStart"/>
+      <w:r>
+        <w:rPr>
+          <w:rFonts w:ascii="Calibri" w:hAnsi="Calibri" w:cs="Calibri"/>
+          <w:lang w:val="en"/>
+        </w:rPr>
+        <w:t>e.g.</w:t>
+      </w:r>
+      <w:proofErr w:type="gramEnd"/>
+      <w:r>
+        <w:rPr>
+          <w:rFonts w:ascii="Calibri" w:hAnsi="Calibri" w:cs="Calibri"/>
+          <w:lang w:val="en"/>
+        </w:rPr>
+        <w:t xml:space="preserve"> “Turn Left” or “Go Forward” </w:t>
+      </w:r>
+      <w:r>
+        <w:rPr>
+          <w:rFonts w:ascii="Calibri" w:hAnsi="Calibri" w:cs="Calibri"/>
+          <w:lang w:val="en"/>
+        </w:rPr>
+        <w:t>in the bottom left corner of the display view.</w:t>
+      </w:r>
+    </w:p>
+    <w:p>
+      <w:pPr>
+        <w:widowControl w:val="0"/>
+        <w:autoSpaceDE w:val="0"/>
+        <w:autoSpaceDN w:val="0"/>
+        <w:adjustRightInd w:val="0"/>
+        <w:spacing w:after="200" w:line="276" w:lineRule="auto"/>
+        <w:rPr>
+          <w:rFonts w:ascii="Calibri" w:hAnsi="Calibri" w:cs="Calibri"/>
+          <w:lang w:val="en"/>
+        </w:rPr>
+      </w:pPr>
+      <w:r>
+        <w:rPr>
+          <w:rFonts w:ascii="Calibri" w:hAnsi="Calibri" w:cs="Calibri"/>
+          <w:lang w:val="en"/>
+        </w:rPr>
         <w:t xml:space="preserve">On completion you will get a "Congratulations" pop up and the view will move to </w:t>
       </w:r>
       <w:r>
@@ -1322,16 +1464,14 @@
       </w:pPr>
       <w:r>
         <w:rPr>
-          <w:rFonts w:ascii="Calibri" w:hAnsi="Calibri" w:cs="Calibri"/>
           <w:noProof/>
-          <w:lang w:val="en"/>
         </w:rPr>
         <w:lastRenderedPageBreak/>
         <w:drawing>
-          <wp:inline distT="0" distB="0" distL="0" distR="0" wp14:anchorId="4D6348F7" wp14:editId="74F2FCE0">
-            <wp:extent cx="4693920" cy="3649980"/>
+          <wp:inline distT="0" distB="0" distL="0" distR="0" wp14:anchorId="7A836FF5" wp14:editId="28C2F0FE">
+            <wp:extent cx="4792980" cy="3729410"/>
             <wp:effectExtent l="0" t="0" r="0" b="0"/>
-            <wp:docPr id="4" name="Picture 4"/>
+            <wp:docPr id="6" name="Picture 6"/>
             <wp:cNvGraphicFramePr>
               <a:graphicFrameLocks xmlns:a="http://schemas.openxmlformats.org/drawingml/2006/main" noChangeAspect="1"/>
             </wp:cNvGraphicFramePr>
@@ -1339,36 +1479,23 @@
               <a:graphicData uri="http://schemas.openxmlformats.org/drawingml/2006/picture">
                 <pic:pic xmlns:pic="http://schemas.openxmlformats.org/drawingml/2006/picture">
                   <pic:nvPicPr>
-                    <pic:cNvPr id="0" name="Picture 4"/>
-                    <pic:cNvPicPr>
-                      <a:picLocks noChangeAspect="1" noChangeArrowheads="1"/>
-                    </pic:cNvPicPr>
+                    <pic:cNvPr id="1" name=""/>
+                    <pic:cNvPicPr/>
                   </pic:nvPicPr>
                   <pic:blipFill>
-                    <a:blip r:embed="rId10">
-                      <a:extLst>
-                        <a:ext uri="{28A0092B-C50C-407E-A947-70E740481C1C}">
-                          <a14:useLocalDpi xmlns:a14="http://schemas.microsoft.com/office/drawing/2010/main" val="0"/>
-                        </a:ext>
-                      </a:extLst>
-                    </a:blip>
-                    <a:srcRect/>
+                    <a:blip r:embed="rId10"/>
                     <a:stretch>
                       <a:fillRect/>
                     </a:stretch>
                   </pic:blipFill>
-                  <pic:spPr bwMode="auto">
+                  <pic:spPr>
                     <a:xfrm>
                       <a:off x="0" y="0"/>
-                      <a:ext cx="4693920" cy="3649980"/>
+                      <a:ext cx="4810607" cy="3743125"/>
                     </a:xfrm>
                     <a:prstGeom prst="rect">
                       <a:avLst/>
                     </a:prstGeom>
-                    <a:noFill/>
-                    <a:ln>
-                      <a:noFill/>
-                    </a:ln>
                   </pic:spPr>
                 </pic:pic>
               </a:graphicData>
@@ -1390,12 +1517,21 @@
           <w:lang w:val="en"/>
         </w:rPr>
       </w:pPr>
-      <w:r>
-        <w:rPr>
-          <w:rFonts w:ascii="Calibri" w:hAnsi="Calibri" w:cs="Calibri"/>
-          <w:lang w:val="en"/>
-        </w:rPr>
-        <w:t>Example view on completion</w:t>
+      <w:proofErr w:type="gramStart"/>
+      <w:r>
+        <w:rPr>
+          <w:rFonts w:ascii="Calibri" w:hAnsi="Calibri" w:cs="Calibri"/>
+          <w:lang w:val="en"/>
+        </w:rPr>
+        <w:t>Example</w:t>
+      </w:r>
+      <w:proofErr w:type="gramEnd"/>
+      <w:r>
+        <w:rPr>
+          <w:rFonts w:ascii="Calibri" w:hAnsi="Calibri" w:cs="Calibri"/>
+          <w:lang w:val="en"/>
+        </w:rPr>
+        <w:t xml:space="preserve"> view on completion</w:t>
       </w:r>
     </w:p>
     <w:p>

</xml_diff>